<commit_message>
eval cbam reduction 32
</commit_message>
<xml_diff>
--- a/DraftTesis_v0.docx
+++ b/DraftTesis_v0.docx
@@ -7,14 +7,25 @@
         <w:pStyle w:val="Title"/>
       </w:pPr>
       <w:r>
-        <w:t xml:space="preserve">KLASIFIKASI PENYAKIT TANAMAN MENGGUNAKAN MOBILENETV3 DAN </w:t>
-      </w:r>
-      <w:r>
-        <w:t>MEKANISME ATENSI</w:t>
-      </w:r>
-    </w:p>
-    <w:p/>
-    <w:p/>
+        <w:t>PENERAPAN CBAM UNTUK MENINGKATKAN PERFORMA DAN EFISIENSI</w:t>
+      </w:r>
+      <w:r>
+        <w:t xml:space="preserve"> MOBILENETV3</w:t>
+      </w:r>
+      <w:r>
+        <w:t xml:space="preserve"> DALAM KASUS KLASIFIKASI PENYAKIT TANAMAN</w:t>
+      </w:r>
+    </w:p>
+    <w:p>
+      <w:pPr>
+        <w:ind w:firstLine="0"/>
+      </w:pPr>
+    </w:p>
+    <w:p>
+      <w:pPr>
+        <w:ind w:firstLine="0"/>
+      </w:pPr>
+    </w:p>
     <w:p>
       <w:pPr>
         <w:ind w:firstLine="0"/>
@@ -34,13 +45,31 @@
     </w:p>
     <w:p>
       <w:pPr>
+        <w:ind w:firstLine="0"/>
+      </w:pPr>
+    </w:p>
+    <w:p>
+      <w:pPr>
+        <w:ind w:firstLine="0"/>
+      </w:pPr>
+    </w:p>
+    <w:p>
+      <w:pPr>
+        <w:ind w:firstLine="0"/>
         <w:jc w:val="center"/>
       </w:pPr>
-    </w:p>
-    <w:p>
-      <w:pPr>
+      <w:r>
+        <w:t>Disusun oleh:</w:t>
+      </w:r>
+    </w:p>
+    <w:p>
+      <w:pPr>
+        <w:ind w:firstLine="0"/>
         <w:jc w:val="center"/>
       </w:pPr>
+      <w:r>
+        <w:t>Firmansyah Sundana</w:t>
+      </w:r>
     </w:p>
     <w:p>
       <w:pPr>
@@ -48,35 +77,17 @@
         <w:jc w:val="center"/>
       </w:pPr>
       <w:r>
-        <w:t>Disusun oleh:</w:t>
-      </w:r>
-    </w:p>
-    <w:p>
-      <w:pPr>
-        <w:ind w:firstLine="0"/>
-        <w:jc w:val="center"/>
-      </w:pPr>
-      <w:r>
-        <w:t>Firmansyah Sundana</w:t>
-      </w:r>
-    </w:p>
-    <w:p>
-      <w:pPr>
-        <w:ind w:firstLine="0"/>
-        <w:jc w:val="center"/>
-      </w:pPr>
-      <w:r>
         <w:t>236150100111001</w:t>
       </w:r>
     </w:p>
     <w:p>
       <w:pPr>
-        <w:jc w:val="center"/>
-      </w:pPr>
-    </w:p>
-    <w:p>
-      <w:pPr>
-        <w:jc w:val="center"/>
+        <w:ind w:firstLine="0"/>
+      </w:pPr>
+    </w:p>
+    <w:p>
+      <w:pPr>
+        <w:ind w:firstLine="0"/>
       </w:pPr>
     </w:p>
     <w:p>
@@ -230,6 +241,7 @@
     </w:p>
     <w:p>
       <w:r>
+        <w:lastRenderedPageBreak/>
         <w:br w:type="page"/>
       </w:r>
     </w:p>
@@ -253,7 +265,7 @@
         <w:jc w:val="center"/>
       </w:pPr>
       <w:r>
-        <w:t>KLASIFIKASI PENYAKIT TANAMAN MENGGUNAKAN MOBILENETV3 DAN MEKANISME ATENSI</w:t>
+        <w:t>PENERAPAN CBAM UNTUK MENINGKATKAN PERFORMA DAN EFISIENSI MOBILENETV3 DALAM KASUS KLASIFIKASI PENYAKIT TANAMAN</w:t>
       </w:r>
     </w:p>
     <w:p>
@@ -1102,7 +1114,17 @@
     </w:p>
     <w:p>
       <w:r>
-        <w:t xml:space="preserve">Beberapa penelitian yang menerapkan DL pada tugas klasifikasi penyakit daun tanaman masih belum mencapai kemampuan generalisasi yang memadai. Hal tersebut ditunjukkan dari variasi komoditas dan penyakitnya yang masih kurang. Misalnya pada penelitian Kabir et al. </w:t>
+        <w:t xml:space="preserve">Beberapa penelitian yang menerapkan DL pada tugas klasifikasi penyakit daun tanaman masih belum mencapai kemampuan generalisasi yang memadai. Hal tersebut ditunjukkan dari variasi komoditas dan penyakitnya yang masih kurang. Misalnya pada penelitian Kabir </w:t>
+      </w:r>
+      <w:r>
+        <w:rPr>
+          <w:i/>
+          <w:iCs/>
+        </w:rPr>
+        <w:t>et al</w:t>
+      </w:r>
+      <w:r>
+        <w:t xml:space="preserve">. </w:t>
       </w:r>
       <w:sdt>
         <w:sdtPr>
@@ -1139,17 +1161,53 @@
     </w:p>
     <w:p>
       <w:r>
-        <w:t xml:space="preserve">Penelitian ini hendak menerapkan model DL yang relatif ringan dibandingkan model DL yang ada dalam tugas klasifikasi penyakit pada tanaman. Model DL yang akan diterapkan adalah MobileNet di mana model ini merupakan varian dari sistem saraf konvolusi yang mengadopsi </w:t>
+        <w:t xml:space="preserve">Penelitian ini hendak menerapkan model DL yang relatif ringan dibandingkan model DL yang ada dalam tugas klasifikasi penyakit pada tanaman. Model DL yang akan diterapkan adalah </w:t>
+      </w:r>
+      <w:r>
+        <w:t xml:space="preserve">MobileNetV3 yang diintegrasikan dengan </w:t>
       </w:r>
       <w:r>
         <w:rPr>
           <w:i/>
           <w:iCs/>
         </w:rPr>
-        <w:t>depthwise separable convolusion</w:t>
-      </w:r>
-      <w:r>
-        <w:t xml:space="preserve"> (DSC) sebagai elemen utama arsitekturnya. Operasi DSC mampu mengurangi jumlah komputasi yang dibutuhkan dibandingkan dengan model konvolusi standar. MobileNet utamanya didesain agal DL dapat berjalan dengan efektif pada perangkat dengan kemampuan komputasi yang terbatas.</w:t>
+        <w:t xml:space="preserve">Convolutional Block Attention Module </w:t>
+      </w:r>
+      <w:r>
+        <w:t xml:space="preserve">(CBAM) untuk mengganti modul </w:t>
+      </w:r>
+      <w:r>
+        <w:rPr>
+          <w:i/>
+          <w:iCs/>
+        </w:rPr>
+        <w:t xml:space="preserve">Squeeze-and-Excitation </w:t>
+      </w:r>
+      <w:r>
+        <w:t>(SE)</w:t>
+      </w:r>
+      <w:r>
+        <w:t xml:space="preserve">. CBAM mengintegrasikan mekanisme atensi </w:t>
+      </w:r>
+      <w:r>
+        <w:rPr>
+          <w:i/>
+          <w:iCs/>
+        </w:rPr>
+        <w:t xml:space="preserve">spatial </w:t>
+      </w:r>
+      <w:r>
+        <w:t xml:space="preserve">dan </w:t>
+      </w:r>
+      <w:r>
+        <w:rPr>
+          <w:i/>
+          <w:iCs/>
+        </w:rPr>
+        <w:t xml:space="preserve">channel </w:t>
+      </w:r>
+      <w:r>
+        <w:t xml:space="preserve">untuk menyempurkan dan peta fitur dan meningkatkan kinerja model. Perpaduan ini ditujukan untuk meningkatkan performa dan efisiensi dari model dalam klasifikasi penyakit tanaman. </w:t>
       </w:r>
     </w:p>
     <w:p>
@@ -1187,7 +1245,17 @@
         </w:numPr>
       </w:pPr>
       <w:r>
-        <w:t>Apakah model DL dapat melakukan klasifikasi penyakit pada tanaman secara akurat dan efisien?</w:t>
+        <w:t xml:space="preserve">Bagaimana pengaruh CBAM pada </w:t>
+      </w:r>
+      <w:r>
+        <w:rPr>
+          <w:i/>
+          <w:iCs/>
+        </w:rPr>
+        <w:t>confusion metrics</w:t>
+      </w:r>
+      <w:r>
+        <w:t xml:space="preserve"> MobileNetV3?</w:t>
       </w:r>
     </w:p>
     <w:p>
@@ -1199,7 +1267,7 @@
         </w:numPr>
       </w:pPr>
       <w:r>
-        <w:t>Bagaimana membangun model klasifikasi penyakit tanaman yang akuran dan efisien?</w:t>
+        <w:t>Bagaimana pengaruh CBAM pada FLOP, MAC, dan Parameter dari MobileNetV3?</w:t>
       </w:r>
     </w:p>
     <w:p>
@@ -1211,7 +1279,23 @@
         </w:numPr>
       </w:pPr>
       <w:r>
-        <w:t>Bagaimana pengaruh penurunan jumlah parameter dengan berkurangnya waktu komputasi dari model DL?</w:t>
+        <w:t xml:space="preserve">Bagaimana pengaruh CBAM pada </w:t>
+      </w:r>
+      <w:r>
+        <w:t>nilai latensi</w:t>
+      </w:r>
+      <w:r>
+        <w:t xml:space="preserve"> dan </w:t>
+      </w:r>
+      <w:r>
+        <w:rPr>
+          <w:i/>
+          <w:iCs/>
+        </w:rPr>
+        <w:t xml:space="preserve">throughput </w:t>
+      </w:r>
+      <w:r>
+        <w:t>dari MobileNetV3?</w:t>
       </w:r>
     </w:p>
     <w:p>
@@ -1224,7 +1308,7 @@
     </w:p>
     <w:p>
       <w:pPr>
-        <w:ind w:firstLine="0"/>
+        <w:ind w:firstLine="360"/>
       </w:pPr>
       <w:r>
         <w:t>Berdasarkan rumusan masalah di atas, penelitian ini bertujuan untuk:</w:t>
@@ -1239,7 +1323,17 @@
         </w:numPr>
       </w:pPr>
       <w:r>
-        <w:t>Membandingkan dan menguji performa dari model DL dalam mengklasifikasi penyakit pada tanaman.</w:t>
+        <w:t xml:space="preserve">Mengetahui pengaruh CBAM pada model MobileNetV3 terhadap matrik evaluasi akurasi, presisi, </w:t>
+      </w:r>
+      <w:r>
+        <w:rPr>
+          <w:i/>
+          <w:iCs/>
+        </w:rPr>
+        <w:t>recall</w:t>
+      </w:r>
+      <w:r>
+        <w:t>, dan skor F1.</w:t>
       </w:r>
     </w:p>
     <w:p>
@@ -1251,8 +1345,7 @@
         </w:numPr>
       </w:pPr>
       <w:r>
-        <w:lastRenderedPageBreak/>
-        <w:t>Membangun model dengan performa yang andal dalam mengklasifikasi penyakit pada tanaman.</w:t>
+        <w:t>Mengetahui pengaruh CBAM pada model MobileNetV3 terhadap nilai FLOPs, MAC, parameter, dan ukuran model.</w:t>
       </w:r>
     </w:p>
     <w:p>
@@ -1264,7 +1357,28 @@
         </w:numPr>
       </w:pPr>
       <w:r>
-        <w:t>Menguji hubungan antara jumlah parameter dengan waktu komputasi dari model DL yang akan dibangun.</w:t>
+        <w:lastRenderedPageBreak/>
+        <w:t xml:space="preserve">Mengetahui pengaruh CBAM pada model MobileNetV3 terhadap nilai </w:t>
+      </w:r>
+      <w:r>
+        <w:t>latensi</w:t>
+      </w:r>
+      <w:r>
+        <w:rPr>
+          <w:i/>
+          <w:iCs/>
+        </w:rPr>
+        <w:t xml:space="preserve"> </w:t>
+      </w:r>
+      <w:r>
+        <w:t xml:space="preserve">dan </w:t>
+      </w:r>
+      <w:r>
+        <w:rPr>
+          <w:i/>
+          <w:iCs/>
+        </w:rPr>
+        <w:t>throughput.</w:t>
       </w:r>
     </w:p>
     <w:p>
@@ -1286,7 +1400,12 @@
       </w:pPr>
       <w:r>
         <w:tab/>
-        <w:t>Peneliti berharap penelitian ini dapat bermanfaat bagi pengembangan sistem mesin pembelajaran yang akurat dan efisien sehingga berdampak mengurangi wabah penyakit tanaman. Bagi peneliti, penelitian ini akan memberikan model mesin pembelajaran yang akurat dan efisien dalam waktu komputasi dan sumber daya.</w:t>
+      </w:r>
+      <w:r>
+        <w:t>Penelitian ini berusaha untuk mengimprovisasi model untuk tugas klasifikasi penyakit tanaman. Penelitian ini dapat bermanfaat sebagai pengetahuan bagi akademik, peneliti, dan praktisi pertanian</w:t>
+      </w:r>
+      <w:r>
+        <w:t>. Bagi peneliti, penelitian ini akan memberikan model mesin pembelajaran yang akurat dan efisien dalam waktu komputasi dan sumber daya.</w:t>
       </w:r>
     </w:p>
     <w:p>
@@ -1349,19 +1468,16 @@
         <w:ind w:firstLine="0"/>
       </w:pPr>
       <w:r>
-        <w:t xml:space="preserve">Tesis ini terdiri dari BAB Pendahuluan yang membahas latar belakang, masalah, dan tujuan dari penelitian. BAB Tinjuan Pustaka memuat konsep-konsep serta mengulas penelitian sebelumnya yang terkait dengan topik dari tesis ini. BAB Metodologi memaparkan metode dan dataset yang digunakan dalam penelitian ini. BAB Hasil akan menyampaikan hasil dari percobaan yang dilakukan penelitian ini. BAB Pembahasan akan menguraikan analisis pada hasil percobaan dari </w:t>
-      </w:r>
+        <w:t>Tesis ini terdiri dari BAB Pendahuluan yang membahas latar belakang, masalah, dan tujuan dari penelitian. BAB Tinjuan Pustaka memuat konsep-konsep serta mengulas penelitian sebelumnya yang terkait dengan topik dari tesis ini. BAB Metodologi memaparkan metode dan dataset yang digunakan dalam penelitian ini. BAB Hasil akan menyampaikan hasil dari percobaan yang dilakukan penelitian ini. BAB Pembahasan akan menguraikan analisis pada hasil percobaan dari penelitian ini. BAB Penutup memaparkan kesimpulan dan saran dari hasil penelitian ini.</w:t>
+      </w:r>
+    </w:p>
+    <w:p>
+      <w:pPr>
+        <w:ind w:firstLine="0"/>
+        <w:jc w:val="left"/>
+      </w:pPr>
       <w:r>
         <w:lastRenderedPageBreak/>
-        <w:t>penelitian ini. BAB Penutup memaparkan kesimpulan dan saran dari hasil penelitian ini.</w:t>
-      </w:r>
-    </w:p>
-    <w:p>
-      <w:pPr>
-        <w:ind w:firstLine="0"/>
-        <w:jc w:val="left"/>
-      </w:pPr>
-      <w:r>
         <w:br w:type="page"/>
       </w:r>
     </w:p>

</xml_diff>